<commit_message>
Corrected some mistakes that my partner Guilherme Franco pointed out in the review log.
</commit_message>
<xml_diff>
--- a/SE2223_60157_60201_60226_60479_60749/Phase_1/Sprint1/Luis_Abreu/CodeSmells_Luis_Abreu.docx
+++ b/SE2223_60157_60201_60226_60479_60749/Phase_1/Sprint1/Luis_Abreu/CodeSmells_Luis_Abreu.docx
@@ -179,11 +179,18 @@
         <w:t xml:space="preserve">: </w:t>
       </w:r>
       <w:r>
-        <w:t>whole class, but more important methods in betwenn 26-39</w:t>
-      </w:r>
-    </w:p>
-    <w:p>
-      <w:pPr>
+        <w:t xml:space="preserve">whole class, but more important methods in </w:t>
+      </w:r>
+      <w:r>
+        <w:t>between</w:t>
+      </w:r>
+      <w:r>
+        <w:t xml:space="preserve"> 26-39</w:t>
+      </w:r>
+    </w:p>
+    <w:p>
+      <w:pPr>
+        <w:ind w:left="1416" w:hanging="1416"/>
         <w:rPr>
           <w:lang w:val="en-GB"/>
         </w:rPr>
@@ -205,7 +212,13 @@
         <w:rPr>
           <w:lang w:val="en-GB"/>
         </w:rPr>
-        <w:t>these class there is only data, no real functionality, only getter and setters methods.</w:t>
+        <w:t>this</w:t>
+      </w:r>
+      <w:r>
+        <w:rPr>
+          <w:lang w:val="en-GB"/>
+        </w:rPr>
+        <w:t xml:space="preserve"> class there is only data, no real functionality, only getter and setters methods.</w:t>
       </w:r>
       <w:r>
         <w:rPr>
@@ -237,7 +250,19 @@
         <w:rPr>
           <w:lang w:val="en-GB"/>
         </w:rPr>
-        <w:t>a better abstraction: see if i could put something else in this class (other methods), see what classes are manipulating this data. If I failed to solve the problem, I would delete this class and try to figure out if this data would be better store in other class.</w:t>
+        <w:t xml:space="preserve">a better abstraction: see if i could put something else in this class (other methods), see what classes are manipulating this data. If I failed to solve the problem, I would delete this class and try to figure out if this data would be better store in </w:t>
+      </w:r>
+      <w:r>
+        <w:rPr>
+          <w:lang w:val="en-GB"/>
+        </w:rPr>
+        <w:t>an</w:t>
+      </w:r>
+      <w:r>
+        <w:rPr>
+          <w:lang w:val="en-GB"/>
+        </w:rPr>
+        <w:t>other class.</w:t>
       </w:r>
     </w:p>
     <w:p>
@@ -310,6 +335,7 @@
           <w:bCs/>
           <w:lang w:val="en-GB"/>
         </w:rPr>
+        <w:lastRenderedPageBreak/>
         <w:t>Code Smell 2:  Long Method</w:t>
       </w:r>
       <w:r>
@@ -561,7 +587,19 @@
         <w:rPr>
           <w:lang w:val="en-GB"/>
         </w:rPr>
-        <w:t xml:space="preserve">, for example one of this smaller privade methods could be named </w:t>
+        <w:t xml:space="preserve">, for example one of this smaller </w:t>
+      </w:r>
+      <w:r>
+        <w:rPr>
+          <w:lang w:val="en-GB"/>
+        </w:rPr>
+        <w:t xml:space="preserve">private </w:t>
+      </w:r>
+      <w:r>
+        <w:rPr>
+          <w:lang w:val="en-GB"/>
+        </w:rPr>
+        <w:t xml:space="preserve">methods could be named </w:t>
       </w:r>
       <w:r>
         <w:rPr>
@@ -646,6 +684,7 @@
           <w:bCs/>
           <w:lang w:val="en-GB"/>
         </w:rPr>
+        <w:lastRenderedPageBreak/>
         <w:t xml:space="preserve">Code Smell </w:t>
       </w:r>
       <w:r>

</xml_diff>